<commit_message>
Manejo de Excepciones y Codeo de protocolo
</commit_message>
<xml_diff>
--- a/Juego/Documentacion/Enunciado TP.docx
+++ b/Juego/Documentacion/Enunciado TP.docx
@@ -7,8 +7,6 @@
         <w:spacing w:before="120" w:after="120" w:line="240" w:lineRule="auto"/>
         <w:jc w:val="both"/>
       </w:pPr>
-      <w:bookmarkStart w:id="0" w:name="_GoBack"/>
-      <w:bookmarkEnd w:id="0"/>
     </w:p>
     <w:p>
       <w:pPr>
@@ -24,7 +22,7 @@
           <w:sz w:val="56"/>
           <w:szCs w:val="56"/>
         </w:rPr>
-        <w:t>Enunciado Trabajo Práctico</w:t>
+        <w:t>Trabajo practico final</w:t>
       </w:r>
     </w:p>
     <w:p>
@@ -258,14 +256,35 @@
             <w:tcBorders>
               <w:left w:val="single" w:sz="18" w:space="0" w:color="auto"/>
             </w:tcBorders>
-          </w:tcPr>
-          <w:p/>
+            <w:vAlign w:val="center"/>
+          </w:tcPr>
+          <w:p>
+            <w:pPr>
+              <w:jc w:val="center"/>
+            </w:pPr>
+            <w:r>
+              <w:t>31794620</w:t>
+            </w:r>
+          </w:p>
         </w:tc>
         <w:tc>
           <w:tcPr>
             <w:tcW w:w="5387" w:type="dxa"/>
-          </w:tcPr>
-          <w:p/>
+            <w:vAlign w:val="center"/>
+          </w:tcPr>
+          <w:p>
+            <w:pPr>
+              <w:jc w:val="center"/>
+            </w:pPr>
+            <w:proofErr w:type="spellStart"/>
+            <w:r>
+              <w:t>Tisera</w:t>
+            </w:r>
+            <w:proofErr w:type="spellEnd"/>
+            <w:r>
+              <w:t xml:space="preserve">  Lucas L.</w:t>
+            </w:r>
+          </w:p>
         </w:tc>
         <w:tc>
           <w:tcPr>
@@ -273,8 +292,13 @@
             <w:tcBorders>
               <w:right w:val="single" w:sz="18" w:space="0" w:color="auto"/>
             </w:tcBorders>
-          </w:tcPr>
-          <w:p/>
+            <w:vAlign w:val="center"/>
+          </w:tcPr>
+          <w:p>
+            <w:pPr>
+              <w:jc w:val="center"/>
+            </w:pPr>
+          </w:p>
         </w:tc>
       </w:tr>
       <w:tr>
@@ -287,14 +311,35 @@
             <w:tcBorders>
               <w:left w:val="single" w:sz="18" w:space="0" w:color="auto"/>
             </w:tcBorders>
-          </w:tcPr>
-          <w:p/>
+            <w:vAlign w:val="center"/>
+          </w:tcPr>
+          <w:p>
+            <w:pPr>
+              <w:jc w:val="center"/>
+            </w:pPr>
+            <w:r>
+              <w:t>40946043</w:t>
+            </w:r>
+          </w:p>
         </w:tc>
         <w:tc>
           <w:tcPr>
             <w:tcW w:w="5387" w:type="dxa"/>
-          </w:tcPr>
-          <w:p/>
+            <w:vAlign w:val="center"/>
+          </w:tcPr>
+          <w:p>
+            <w:pPr>
+              <w:jc w:val="center"/>
+            </w:pPr>
+            <w:proofErr w:type="spellStart"/>
+            <w:r>
+              <w:t>Mathov</w:t>
+            </w:r>
+            <w:proofErr w:type="spellEnd"/>
+            <w:r>
+              <w:t xml:space="preserve"> Camila</w:t>
+            </w:r>
+          </w:p>
         </w:tc>
         <w:tc>
           <w:tcPr>
@@ -302,8 +347,13 @@
             <w:tcBorders>
               <w:right w:val="single" w:sz="18" w:space="0" w:color="auto"/>
             </w:tcBorders>
-          </w:tcPr>
-          <w:p/>
+            <w:vAlign w:val="center"/>
+          </w:tcPr>
+          <w:p>
+            <w:pPr>
+              <w:jc w:val="center"/>
+            </w:pPr>
+          </w:p>
         </w:tc>
       </w:tr>
       <w:tr>
@@ -316,14 +366,40 @@
             <w:tcBorders>
               <w:left w:val="single" w:sz="18" w:space="0" w:color="auto"/>
             </w:tcBorders>
-          </w:tcPr>
-          <w:p/>
+            <w:vAlign w:val="center"/>
+          </w:tcPr>
+          <w:p>
+            <w:pPr>
+              <w:jc w:val="center"/>
+            </w:pPr>
+            <w:r>
+              <w:t>40190709</w:t>
+            </w:r>
+          </w:p>
         </w:tc>
         <w:tc>
           <w:tcPr>
             <w:tcW w:w="5387" w:type="dxa"/>
-          </w:tcPr>
-          <w:p/>
+            <w:vAlign w:val="center"/>
+          </w:tcPr>
+          <w:p>
+            <w:pPr>
+              <w:jc w:val="center"/>
+            </w:pPr>
+            <w:proofErr w:type="spellStart"/>
+            <w:r>
+              <w:t>Mateus</w:t>
+            </w:r>
+            <w:proofErr w:type="spellEnd"/>
+            <w:r>
+              <w:t xml:space="preserve"> </w:t>
+            </w:r>
+            <w:proofErr w:type="spellStart"/>
+            <w:r>
+              <w:t>Nicolas</w:t>
+            </w:r>
+            <w:proofErr w:type="spellEnd"/>
+          </w:p>
         </w:tc>
         <w:tc>
           <w:tcPr>
@@ -331,8 +407,13 @@
             <w:tcBorders>
               <w:right w:val="single" w:sz="18" w:space="0" w:color="auto"/>
             </w:tcBorders>
-          </w:tcPr>
-          <w:p/>
+            <w:vAlign w:val="center"/>
+          </w:tcPr>
+          <w:p>
+            <w:pPr>
+              <w:jc w:val="center"/>
+            </w:pPr>
+          </w:p>
         </w:tc>
       </w:tr>
       <w:tr>
@@ -345,14 +426,24 @@
             <w:tcBorders>
               <w:left w:val="single" w:sz="18" w:space="0" w:color="auto"/>
             </w:tcBorders>
-          </w:tcPr>
-          <w:p/>
+            <w:vAlign w:val="center"/>
+          </w:tcPr>
+          <w:p>
+            <w:pPr>
+              <w:jc w:val="center"/>
+            </w:pPr>
+          </w:p>
         </w:tc>
         <w:tc>
           <w:tcPr>
             <w:tcW w:w="5387" w:type="dxa"/>
-          </w:tcPr>
-          <w:p/>
+            <w:vAlign w:val="center"/>
+          </w:tcPr>
+          <w:p>
+            <w:pPr>
+              <w:jc w:val="center"/>
+            </w:pPr>
+          </w:p>
         </w:tc>
         <w:tc>
           <w:tcPr>
@@ -360,8 +451,13 @@
             <w:tcBorders>
               <w:right w:val="single" w:sz="18" w:space="0" w:color="auto"/>
             </w:tcBorders>
-          </w:tcPr>
-          <w:p/>
+            <w:vAlign w:val="center"/>
+          </w:tcPr>
+          <w:p>
+            <w:pPr>
+              <w:jc w:val="center"/>
+            </w:pPr>
+          </w:p>
         </w:tc>
       </w:tr>
       <w:tr>
@@ -375,8 +471,13 @@
               <w:left w:val="single" w:sz="18" w:space="0" w:color="auto"/>
               <w:bottom w:val="single" w:sz="18" w:space="0" w:color="auto"/>
             </w:tcBorders>
-          </w:tcPr>
-          <w:p/>
+            <w:vAlign w:val="center"/>
+          </w:tcPr>
+          <w:p>
+            <w:pPr>
+              <w:jc w:val="center"/>
+            </w:pPr>
+          </w:p>
         </w:tc>
         <w:tc>
           <w:tcPr>
@@ -384,8 +485,13 @@
             <w:tcBorders>
               <w:bottom w:val="single" w:sz="18" w:space="0" w:color="auto"/>
             </w:tcBorders>
-          </w:tcPr>
-          <w:p/>
+            <w:vAlign w:val="center"/>
+          </w:tcPr>
+          <w:p>
+            <w:pPr>
+              <w:jc w:val="center"/>
+            </w:pPr>
+          </w:p>
         </w:tc>
         <w:tc>
           <w:tcPr>
@@ -394,8 +500,13 @@
               <w:bottom w:val="single" w:sz="18" w:space="0" w:color="auto"/>
               <w:right w:val="single" w:sz="18" w:space="0" w:color="auto"/>
             </w:tcBorders>
-          </w:tcPr>
-          <w:p/>
+            <w:vAlign w:val="center"/>
+          </w:tcPr>
+          <w:p>
+            <w:pPr>
+              <w:jc w:val="center"/>
+            </w:pPr>
+          </w:p>
         </w:tc>
       </w:tr>
       <w:tr>
@@ -2119,7 +2230,7 @@
           <w:sz w:val="24"/>
         </w:rPr>
       </w:pPr>
-      <w:hyperlink r:id="rId9" w:history="1">
+      <w:hyperlink r:id="rId10" w:history="1">
         <w:r>
           <w:rPr>
             <w:rStyle w:val="Hipervnculo"/>
@@ -2142,7 +2253,7 @@
           <w:sz w:val="24"/>
         </w:rPr>
       </w:pPr>
-      <w:hyperlink r:id="rId10" w:history="1">
+      <w:hyperlink r:id="rId11" w:history="1">
         <w:r>
           <w:rPr>
             <w:rStyle w:val="Hipervnculo"/>
@@ -4603,7 +4714,12 @@
       </w:pPr>
     </w:p>
     <w:sectPr>
-      <w:headerReference w:type="default" r:id="rId11"/>
+      <w:headerReference w:type="even" r:id="rId12"/>
+      <w:headerReference w:type="default" r:id="rId13"/>
+      <w:footerReference w:type="even" r:id="rId14"/>
+      <w:footerReference w:type="default" r:id="rId15"/>
+      <w:headerReference w:type="first" r:id="rId16"/>
+      <w:footerReference w:type="first" r:id="rId17"/>
       <w:pgSz w:w="11907" w:h="16839" w:code="9"/>
       <w:pgMar w:top="1417" w:right="1701" w:bottom="1417" w:left="1701" w:header="708" w:footer="708" w:gutter="0"/>
       <w:cols w:space="708"/>
@@ -4638,6 +4754,36 @@
 </w:endnotes>
 </file>
 
+<file path=word/footer1.xml><?xml version="1.0" encoding="utf-8"?>
+<w:ftr xmlns:wpc="http://schemas.microsoft.com/office/word/2010/wordprocessingCanvas" xmlns:mc="http://schemas.openxmlformats.org/markup-compatibility/2006" xmlns:o="urn:schemas-microsoft-com:office:office" xmlns:r="http://schemas.openxmlformats.org/officeDocument/2006/relationships" xmlns:m="http://schemas.openxmlformats.org/officeDocument/2006/math" xmlns:v="urn:schemas-microsoft-com:vml" xmlns:wp14="http://schemas.microsoft.com/office/word/2010/wordprocessingDrawing" xmlns:wp="http://schemas.openxmlformats.org/drawingml/2006/wordprocessingDrawing" xmlns:w10="urn:schemas-microsoft-com:office:word" xmlns:w="http://schemas.openxmlformats.org/wordprocessingml/2006/main" xmlns:w14="http://schemas.microsoft.com/office/word/2010/wordml" xmlns:wpg="http://schemas.microsoft.com/office/word/2010/wordprocessingGroup" xmlns:wpi="http://schemas.microsoft.com/office/word/2010/wordprocessingInk" xmlns:wne="http://schemas.microsoft.com/office/word/2006/wordml" xmlns:wps="http://schemas.microsoft.com/office/word/2010/wordprocessingShape" mc:Ignorable="w14 wp14">
+  <w:p>
+    <w:pPr>
+      <w:pStyle w:val="Piedepgina"/>
+    </w:pPr>
+  </w:p>
+</w:ftr>
+</file>
+
+<file path=word/footer2.xml><?xml version="1.0" encoding="utf-8"?>
+<w:ftr xmlns:wpc="http://schemas.microsoft.com/office/word/2010/wordprocessingCanvas" xmlns:mc="http://schemas.openxmlformats.org/markup-compatibility/2006" xmlns:o="urn:schemas-microsoft-com:office:office" xmlns:r="http://schemas.openxmlformats.org/officeDocument/2006/relationships" xmlns:m="http://schemas.openxmlformats.org/officeDocument/2006/math" xmlns:v="urn:schemas-microsoft-com:vml" xmlns:wp14="http://schemas.microsoft.com/office/word/2010/wordprocessingDrawing" xmlns:wp="http://schemas.openxmlformats.org/drawingml/2006/wordprocessingDrawing" xmlns:w10="urn:schemas-microsoft-com:office:word" xmlns:w="http://schemas.openxmlformats.org/wordprocessingml/2006/main" xmlns:w14="http://schemas.microsoft.com/office/word/2010/wordml" xmlns:wpg="http://schemas.microsoft.com/office/word/2010/wordprocessingGroup" xmlns:wpi="http://schemas.microsoft.com/office/word/2010/wordprocessingInk" xmlns:wne="http://schemas.microsoft.com/office/word/2006/wordml" xmlns:wps="http://schemas.microsoft.com/office/word/2010/wordprocessingShape" mc:Ignorable="w14 wp14">
+  <w:p>
+    <w:pPr>
+      <w:pStyle w:val="Piedepgina"/>
+    </w:pPr>
+  </w:p>
+</w:ftr>
+</file>
+
+<file path=word/footer3.xml><?xml version="1.0" encoding="utf-8"?>
+<w:ftr xmlns:wpc="http://schemas.microsoft.com/office/word/2010/wordprocessingCanvas" xmlns:mc="http://schemas.openxmlformats.org/markup-compatibility/2006" xmlns:o="urn:schemas-microsoft-com:office:office" xmlns:r="http://schemas.openxmlformats.org/officeDocument/2006/relationships" xmlns:m="http://schemas.openxmlformats.org/officeDocument/2006/math" xmlns:v="urn:schemas-microsoft-com:vml" xmlns:wp14="http://schemas.microsoft.com/office/word/2010/wordprocessingDrawing" xmlns:wp="http://schemas.openxmlformats.org/drawingml/2006/wordprocessingDrawing" xmlns:w10="urn:schemas-microsoft-com:office:word" xmlns:w="http://schemas.openxmlformats.org/wordprocessingml/2006/main" xmlns:w14="http://schemas.microsoft.com/office/word/2010/wordml" xmlns:wpg="http://schemas.microsoft.com/office/word/2010/wordprocessingGroup" xmlns:wpi="http://schemas.microsoft.com/office/word/2010/wordprocessingInk" xmlns:wne="http://schemas.microsoft.com/office/word/2006/wordml" xmlns:wps="http://schemas.microsoft.com/office/word/2010/wordprocessingShape" mc:Ignorable="w14 wp14">
+  <w:p>
+    <w:pPr>
+      <w:pStyle w:val="Piedepgina"/>
+    </w:pPr>
+  </w:p>
+</w:ftr>
+</file>
+
 <file path=word/footnotes.xml><?xml version="1.0" encoding="utf-8"?>
 <w:footnotes xmlns:wpc="http://schemas.microsoft.com/office/word/2010/wordprocessingCanvas" xmlns:mc="http://schemas.openxmlformats.org/markup-compatibility/2006" xmlns:o="urn:schemas-microsoft-com:office:office" xmlns:r="http://schemas.openxmlformats.org/officeDocument/2006/relationships" xmlns:m="http://schemas.openxmlformats.org/officeDocument/2006/math" xmlns:v="urn:schemas-microsoft-com:vml" xmlns:wp14="http://schemas.microsoft.com/office/word/2010/wordprocessingDrawing" xmlns:wp="http://schemas.openxmlformats.org/drawingml/2006/wordprocessingDrawing" xmlns:w10="urn:schemas-microsoft-com:office:word" xmlns:w="http://schemas.openxmlformats.org/wordprocessingml/2006/main" xmlns:w14="http://schemas.microsoft.com/office/word/2010/wordml" xmlns:wpg="http://schemas.microsoft.com/office/word/2010/wordprocessingGroup" xmlns:wpi="http://schemas.microsoft.com/office/word/2010/wordprocessingInk" xmlns:wne="http://schemas.microsoft.com/office/word/2006/wordml" xmlns:wps="http://schemas.microsoft.com/office/word/2010/wordprocessingShape" mc:Ignorable="w14 wp14">
   <w:footnote w:type="separator" w:id="-1">
@@ -4664,6 +4810,16 @@
 </file>
 
 <file path=word/header1.xml><?xml version="1.0" encoding="utf-8"?>
+<w:hdr xmlns:wpc="http://schemas.microsoft.com/office/word/2010/wordprocessingCanvas" xmlns:mc="http://schemas.openxmlformats.org/markup-compatibility/2006" xmlns:o="urn:schemas-microsoft-com:office:office" xmlns:r="http://schemas.openxmlformats.org/officeDocument/2006/relationships" xmlns:m="http://schemas.openxmlformats.org/officeDocument/2006/math" xmlns:v="urn:schemas-microsoft-com:vml" xmlns:wp14="http://schemas.microsoft.com/office/word/2010/wordprocessingDrawing" xmlns:wp="http://schemas.openxmlformats.org/drawingml/2006/wordprocessingDrawing" xmlns:w10="urn:schemas-microsoft-com:office:word" xmlns:w="http://schemas.openxmlformats.org/wordprocessingml/2006/main" xmlns:w14="http://schemas.microsoft.com/office/word/2010/wordml" xmlns:wpg="http://schemas.microsoft.com/office/word/2010/wordprocessingGroup" xmlns:wpi="http://schemas.microsoft.com/office/word/2010/wordprocessingInk" xmlns:wne="http://schemas.microsoft.com/office/word/2006/wordml" xmlns:wps="http://schemas.microsoft.com/office/word/2010/wordprocessingShape" mc:Ignorable="w14 wp14">
+  <w:p>
+    <w:pPr>
+      <w:pStyle w:val="Encabezado"/>
+    </w:pPr>
+  </w:p>
+</w:hdr>
+</file>
+
+<file path=word/header2.xml><?xml version="1.0" encoding="utf-8"?>
 <w:hdr xmlns:wpc="http://schemas.microsoft.com/office/word/2010/wordprocessingCanvas" xmlns:mc="http://schemas.openxmlformats.org/markup-compatibility/2006" xmlns:o="urn:schemas-microsoft-com:office:office" xmlns:r="http://schemas.openxmlformats.org/officeDocument/2006/relationships" xmlns:m="http://schemas.openxmlformats.org/officeDocument/2006/math" xmlns:v="urn:schemas-microsoft-com:vml" xmlns:wp14="http://schemas.microsoft.com/office/word/2010/wordprocessingDrawing" xmlns:wp="http://schemas.openxmlformats.org/drawingml/2006/wordprocessingDrawing" xmlns:w10="urn:schemas-microsoft-com:office:word" xmlns:w="http://schemas.openxmlformats.org/wordprocessingml/2006/main" xmlns:w14="http://schemas.microsoft.com/office/word/2010/wordml" xmlns:wpg="http://schemas.microsoft.com/office/word/2010/wordprocessingGroup" xmlns:wpi="http://schemas.microsoft.com/office/word/2010/wordprocessingInk" xmlns:wne="http://schemas.microsoft.com/office/word/2006/wordml" xmlns:wps="http://schemas.microsoft.com/office/word/2010/wordprocessingShape" mc:Ignorable="w14 wp14">
   <w:tbl>
     <w:tblPr>
@@ -4694,6 +4850,7 @@
             <w:rFonts w:asciiTheme="majorHAnsi" w:eastAsiaTheme="majorEastAsia" w:hAnsiTheme="majorHAnsi" w:cstheme="majorBidi"/>
             <w:sz w:val="36"/>
             <w:szCs w:val="36"/>
+            <w:u w:val="single"/>
           </w:rPr>
           <w:alias w:val="Título"/>
           <w:id w:val="77761602"/>
@@ -4724,8 +4881,9 @@
                   <w:rFonts w:asciiTheme="majorHAnsi" w:eastAsiaTheme="majorEastAsia" w:hAnsiTheme="majorHAnsi" w:cstheme="majorBidi"/>
                   <w:sz w:val="36"/>
                   <w:szCs w:val="36"/>
+                  <w:u w:val="single"/>
                 </w:rPr>
-                <w:t>Enunciado Trabajo Práctico</w:t>
+                <w:t>Trabajo Práctico</w:t>
               </w:r>
             </w:p>
           </w:tc>
@@ -4888,6 +5046,16 @@
         </wp:anchor>
       </w:drawing>
     </w:r>
+  </w:p>
+</w:hdr>
+</file>
+
+<file path=word/header3.xml><?xml version="1.0" encoding="utf-8"?>
+<w:hdr xmlns:wpc="http://schemas.microsoft.com/office/word/2010/wordprocessingCanvas" xmlns:mc="http://schemas.openxmlformats.org/markup-compatibility/2006" xmlns:o="urn:schemas-microsoft-com:office:office" xmlns:r="http://schemas.openxmlformats.org/officeDocument/2006/relationships" xmlns:m="http://schemas.openxmlformats.org/officeDocument/2006/math" xmlns:v="urn:schemas-microsoft-com:vml" xmlns:wp14="http://schemas.microsoft.com/office/word/2010/wordprocessingDrawing" xmlns:wp="http://schemas.openxmlformats.org/drawingml/2006/wordprocessingDrawing" xmlns:w10="urn:schemas-microsoft-com:office:word" xmlns:w="http://schemas.openxmlformats.org/wordprocessingml/2006/main" xmlns:w14="http://schemas.microsoft.com/office/word/2010/wordml" xmlns:wpg="http://schemas.microsoft.com/office/word/2010/wordprocessingGroup" xmlns:wpi="http://schemas.microsoft.com/office/word/2010/wordprocessingInk" xmlns:wne="http://schemas.microsoft.com/office/word/2006/wordml" xmlns:wps="http://schemas.microsoft.com/office/word/2010/wordprocessingShape" mc:Ignorable="w14 wp14">
+  <w:p>
+    <w:pPr>
+      <w:pStyle w:val="Encabezado"/>
+    </w:pPr>
   </w:p>
 </w:hdr>
 </file>
@@ -7507,6 +7675,7 @@
     <w:rsid w:val="009A0F7C"/>
     <w:rsid w:val="009E3517"/>
     <w:rsid w:val="00A02796"/>
+    <w:rsid w:val="00A278E7"/>
     <w:rsid w:val="00A90067"/>
     <w:rsid w:val="00A94C31"/>
     <w:rsid w:val="00AB51E4"/>
@@ -7521,7 +7690,6 @@
     <w:rsid w:val="00F3210C"/>
     <w:rsid w:val="00F50193"/>
     <w:rsid w:val="00F83ABE"/>
-    <w:rsid w:val="00F90B57"/>
   </w:rsids>
   <m:mathPr>
     <m:mathFont m:val="Cambria Math"/>
@@ -8235,10 +8403,22 @@
 </CoverPageProperties>
 </file>
 
+<file path=customXml/item2.xml><?xml version="1.0" encoding="utf-8"?>
+<b:Sources xmlns:b="http://schemas.openxmlformats.org/officeDocument/2006/bibliography" xmlns="http://schemas.openxmlformats.org/officeDocument/2006/bibliography" SelectedStyle="\APA.XSL" StyleName="APA"/>
+</file>
+
 <file path=customXml/itemProps1.xml><?xml version="1.0" encoding="utf-8"?>
 <ds:datastoreItem xmlns:ds="http://schemas.openxmlformats.org/officeDocument/2006/customXml" ds:itemID="{55AF091B-3C7A-41E3-B477-F2FDAA23CFDA}">
   <ds:schemaRefs>
     <ds:schemaRef ds:uri="http://schemas.microsoft.com/office/2006/coverPageProps"/>
   </ds:schemaRefs>
 </ds:datastoreItem>
+</file>
+
+<file path=customXml/itemProps2.xml><?xml version="1.0" encoding="utf-8"?>
+<ds:datastoreItem xmlns:ds="http://schemas.openxmlformats.org/officeDocument/2006/customXml" ds:itemID="{38653DBF-FBD3-4DB9-AB47-518706F62E3B}">
+  <ds:schemaRefs>
+    <ds:schemaRef ds:uri="http://schemas.openxmlformats.org/officeDocument/2006/bibliography"/>
+  </ds:schemaRefs>
+</ds:datastoreItem>
 </file>
</xml_diff>